<commit_message>
Added a sound effect and postprocessing
</commit_message>
<xml_diff>
--- a/4D Chess.docx
+++ b/4D Chess.docx
@@ -3,16 +3,556 @@
 <w:document xmlns:wpc="http://schemas.microsoft.com/office/word/2010/wordprocessingCanvas" xmlns:cx="http://schemas.microsoft.com/office/drawing/2014/chartex" xmlns:cx1="http://schemas.microsoft.com/office/drawing/2015/9/8/chartex" xmlns:cx2="http://schemas.microsoft.com/office/drawing/2015/10/21/chartex" xmlns:cx3="http://schemas.microsoft.com/office/drawing/2016/5/9/chartex" xmlns:cx4="http://schemas.microsoft.com/office/drawing/2016/5/10/chartex" xmlns:cx5="http://schemas.microsoft.com/office/drawing/2016/5/11/chartex" xmlns:cx6="http://schemas.microsoft.com/office/drawing/2016/5/12/chartex" xmlns:cx7="http://schemas.microsoft.com/office/drawing/2016/5/13/chartex" xmlns:cx8="http://schemas.microsoft.com/office/drawing/2016/5/14/chartex" xmlns:mc="http://schemas.openxmlformats.org/markup-compatibility/2006" xmlns:aink="http://schemas.microsoft.com/office/drawing/2016/ink" xmlns:am3d="http://schemas.microsoft.com/office/drawing/2017/model3d" xmlns:o="urn:schemas-microsoft-com:office:office" xmlns:r="http://schemas.openxmlformats.org/officeDocument/2006/relationships" xmlns:m="http://schemas.openxmlformats.org/officeDocument/2006/math" xmlns:v="urn:schemas-microsoft-com:vml" xmlns:wp14="http://schemas.microsoft.com/office/word/2010/wordprocessingDrawing" xmlns:wp="http://schemas.openxmlformats.org/drawingml/2006/wordprocessingDrawing" xmlns:w10="urn:schemas-microsoft-com:office:word" xmlns:w="http://schemas.openxmlformats.org/wordprocessingml/2006/main" xmlns:w14="http://schemas.microsoft.com/office/word/2010/wordml" xmlns:w15="http://schemas.microsoft.com/office/word/2012/wordml" xmlns:w16cid="http://schemas.microsoft.com/office/word/2016/wordml/cid" xmlns:w16se="http://schemas.microsoft.com/office/word/2015/wordml/symex" xmlns:wpg="http://schemas.microsoft.com/office/word/2010/wordprocessingGroup" xmlns:wpi="http://schemas.microsoft.com/office/word/2010/wordprocessingInk" xmlns:wne="http://schemas.microsoft.com/office/word/2006/wordml" xmlns:wps="http://schemas.microsoft.com/office/word/2010/wordprocessingShape" mc:Ignorable="w14 w15 w16se w16cid wp14">
   <w:body>
     <w:p>
-      <w:r>
+      <w:pPr>
+        <w:rPr>
+          <w:lang w:val="en-US"/>
+        </w:rPr>
+      </w:pPr>
+      <w:r>
+        <w:rPr>
+          <w:lang w:val="en-US"/>
+        </w:rPr>
+        <w:fldChar w:fldCharType="begin"/>
+      </w:r>
+      <w:r>
+        <w:rPr>
+          <w:lang w:val="en-US"/>
+        </w:rPr>
+        <w:instrText xml:space="preserve"> HYPERLINK "https://github.com/Eliaznizzle/4DChess" </w:instrText>
+      </w:r>
+      <w:r>
+        <w:rPr>
+          <w:lang w:val="en-US"/>
+        </w:rPr>
+        <w:fldChar w:fldCharType="separate"/>
+      </w:r>
+      <w:r>
+        <w:rPr>
+          <w:rStyle w:val="Hyperlnk"/>
+          <w:lang w:val="en-US"/>
+        </w:rPr>
+        <w:t>LINK TO GITHUB REPOSITORY</w:t>
+      </w:r>
+      <w:r>
+        <w:rPr>
+          <w:lang w:val="en-US"/>
+        </w:rPr>
+        <w:fldChar w:fldCharType="end"/>
+      </w:r>
+    </w:p>
+    <w:p>
+      <w:pPr>
+        <w:rPr>
+          <w:lang w:val="en-US"/>
+        </w:rPr>
+      </w:pPr>
+      <w:r>
+        <w:rPr>
+          <w:lang w:val="en-US"/>
+        </w:rPr>
+        <w:t>^ PROJECT FILES ARE HERE ^</w:t>
+      </w:r>
+    </w:p>
+    <w:p>
+      <w:pPr>
+        <w:rPr>
+          <w:lang w:val="en-US"/>
+        </w:rPr>
+      </w:pPr>
+      <w:r>
+        <w:rPr>
+          <w:lang w:val="en-US"/>
+        </w:rPr>
+        <w:t>Plan</w:t>
+      </w:r>
+    </w:p>
+    <w:p>
+      <w:pPr>
+        <w:pStyle w:val="Liststycke"/>
+        <w:numPr>
+          <w:ilvl w:val="0"/>
+          <w:numId w:val="1"/>
+        </w:numPr>
+        <w:rPr>
+          <w:lang w:val="en-US"/>
+        </w:rPr>
+      </w:pPr>
+      <w:r>
+        <w:rPr>
+          <w:lang w:val="en-US"/>
+        </w:rPr>
+        <w:t>Develop a set of rules for Four-Dimensional Chess</w:t>
+      </w:r>
+    </w:p>
+    <w:p>
+      <w:pPr>
+        <w:pStyle w:val="Liststycke"/>
+        <w:numPr>
+          <w:ilvl w:val="0"/>
+          <w:numId w:val="1"/>
+        </w:numPr>
+        <w:rPr>
+          <w:lang w:val="en-US"/>
+        </w:rPr>
+      </w:pPr>
+      <w:r>
+        <w:rPr>
+          <w:lang w:val="en-US"/>
+        </w:rPr>
+        <w:t>Develop software that allows players to play Four-Dimensional Chess against each other over an internet connection</w:t>
+      </w:r>
+    </w:p>
+    <w:p>
+      <w:pPr>
+        <w:pStyle w:val="Liststycke"/>
+        <w:numPr>
+          <w:ilvl w:val="0"/>
+          <w:numId w:val="1"/>
+        </w:numPr>
+        <w:rPr>
+          <w:lang w:val="en-US"/>
+        </w:rPr>
+      </w:pPr>
+      <w:r>
+        <w:rPr>
+          <w:lang w:val="en-US"/>
+        </w:rPr>
+        <w:t>Study how adding dimensions to a game affects the process of programming and playing it</w:t>
+      </w:r>
+    </w:p>
+    <w:p>
+      <w:pPr>
+        <w:rPr>
+          <w:lang w:val="en-US"/>
+        </w:rPr>
+      </w:pPr>
+    </w:p>
+    <w:p>
+      <w:pPr>
+        <w:rPr>
+          <w:lang w:val="en-US"/>
+        </w:rPr>
+      </w:pPr>
+      <w:r>
+        <w:rPr>
+          <w:lang w:val="en-US"/>
+        </w:rPr>
         <w:t>08/01 2020</w:t>
       </w:r>
     </w:p>
     <w:p>
-      <w:r>
-        <w:t>Grundfunktionalitet är implementerad.</w:t>
+      <w:pPr>
+        <w:rPr>
+          <w:lang w:val="en-US"/>
+        </w:rPr>
+      </w:pPr>
+      <w:r>
+        <w:rPr>
+          <w:lang w:val="en-US"/>
+        </w:rPr>
+        <w:t>Promotion and castling have yet t</w:t>
+      </w:r>
+      <w:r>
+        <w:rPr>
+          <w:lang w:val="en-US"/>
+        </w:rPr>
+        <w:t>o be implemented, but the game is otherwise perfectly playable.</w:t>
+      </w:r>
+    </w:p>
+    <w:p>
+      <w:pPr>
+        <w:rPr>
+          <w:lang w:val="en-US"/>
+        </w:rPr>
+      </w:pPr>
+      <w:r>
+        <w:rPr>
+          <w:lang w:val="en-US"/>
+        </w:rPr>
+        <w:t>The UI can use a lot of work. I’m currently learning to use adobe illustrator</w:t>
+      </w:r>
+      <w:r>
+        <w:rPr>
+          <w:lang w:val="en-US"/>
+        </w:rPr>
+        <w:t xml:space="preserve"> to create some basic UI elements</w:t>
+      </w:r>
+      <w:r>
+        <w:rPr>
+          <w:lang w:val="en-US"/>
+        </w:rPr>
+        <w:t>.</w:t>
+      </w:r>
+      <w:r>
+        <w:rPr>
+          <w:lang w:val="en-US"/>
+        </w:rPr>
+        <w:t xml:space="preserve"> I hope to </w:t>
+      </w:r>
+      <w:r>
+        <w:rPr>
+          <w:lang w:val="en-US"/>
+        </w:rPr>
+        <w:t xml:space="preserve">illustrate my own chess pieces by the </w:t>
+      </w:r>
+      <w:proofErr w:type="gramStart"/>
+      <w:r>
+        <w:rPr>
+          <w:lang w:val="en-US"/>
+        </w:rPr>
+        <w:t>deadline</w:t>
+      </w:r>
+      <w:proofErr w:type="gramEnd"/>
+      <w:r>
+        <w:rPr>
+          <w:lang w:val="en-US"/>
+        </w:rPr>
+        <w:t xml:space="preserve"> but I might have to end up using someone else’s. Remember to give credit, me!</w:t>
+      </w:r>
+      <w:r>
+        <w:rPr>
+          <w:lang w:val="en-US"/>
+        </w:rPr>
+        <w:t xml:space="preserve"> </w:t>
+      </w:r>
+    </w:p>
+    <w:p>
+      <w:pPr>
+        <w:rPr>
+          <w:lang w:val="en-US"/>
+        </w:rPr>
+      </w:pPr>
+      <w:proofErr w:type="spellStart"/>
+      <w:r>
+        <w:rPr>
+          <w:lang w:val="en-US"/>
+        </w:rPr>
+        <w:t>Netcode</w:t>
+      </w:r>
+      <w:proofErr w:type="spellEnd"/>
+      <w:r>
+        <w:rPr>
+          <w:lang w:val="en-US"/>
+        </w:rPr>
+        <w:t xml:space="preserve"> is implemented. There are currently no </w:t>
+      </w:r>
+      <w:proofErr w:type="spellStart"/>
+      <w:r>
+        <w:rPr>
+          <w:lang w:val="en-US"/>
+        </w:rPr>
+        <w:t>failsafes</w:t>
+      </w:r>
+      <w:proofErr w:type="spellEnd"/>
+      <w:r>
+        <w:rPr>
+          <w:lang w:val="en-US"/>
+        </w:rPr>
+        <w:t xml:space="preserve"> if someone disconnects during a </w:t>
+      </w:r>
+      <w:proofErr w:type="gramStart"/>
+      <w:r>
+        <w:rPr>
+          <w:lang w:val="en-US"/>
+        </w:rPr>
+        <w:t>game, but</w:t>
+      </w:r>
+      <w:proofErr w:type="gramEnd"/>
+      <w:r>
+        <w:rPr>
+          <w:lang w:val="en-US"/>
+        </w:rPr>
+        <w:t xml:space="preserve"> </w:t>
+      </w:r>
+      <w:r>
+        <w:rPr>
+          <w:lang w:val="en-US"/>
+        </w:rPr>
+        <w:t xml:space="preserve">play between two peers works flawlessly. For debugging it is however currently disabled in the current </w:t>
+      </w:r>
+      <w:proofErr w:type="gramStart"/>
+      <w:r>
+        <w:rPr>
+          <w:lang w:val="en-US"/>
+        </w:rPr>
+        <w:t>build, and</w:t>
+      </w:r>
+      <w:proofErr w:type="gramEnd"/>
+      <w:r>
+        <w:rPr>
+          <w:lang w:val="en-US"/>
+        </w:rPr>
+        <w:t xml:space="preserve"> launching it will not show the networking interface but rather just immediately launch a version of the game that lets the local player take infinite turns. To reenable networking functionality, set </w:t>
+      </w:r>
+      <w:proofErr w:type="spellStart"/>
+      <w:r>
+        <w:rPr>
+          <w:lang w:val="en-US"/>
+        </w:rPr>
+        <w:t>singlePlayerTest</w:t>
+      </w:r>
+      <w:proofErr w:type="spellEnd"/>
+      <w:r>
+        <w:rPr>
+          <w:lang w:val="en-US"/>
+        </w:rPr>
+        <w:t xml:space="preserve"> to false in the Manager component of the “Manager” game object.</w:t>
+      </w:r>
+    </w:p>
+    <w:p>
+      <w:pPr>
+        <w:rPr>
+          <w:lang w:val="en-US"/>
+        </w:rPr>
+      </w:pPr>
+      <w:r>
+        <w:rPr>
+          <w:lang w:val="en-US"/>
+        </w:rPr>
+        <w:t>09/01 2020</w:t>
+      </w:r>
+    </w:p>
+    <w:p>
+      <w:pPr>
+        <w:rPr>
+          <w:lang w:val="en-US"/>
+        </w:rPr>
+      </w:pPr>
+      <w:r>
+        <w:rPr>
+          <w:lang w:val="en-US"/>
+        </w:rPr>
+        <w:t>Looking at creating some sound effects.</w:t>
+      </w:r>
+    </w:p>
+    <w:p>
+      <w:r>
+        <w:rPr>
+          <w:lang w:val="en-US"/>
+        </w:rPr>
+        <w:t xml:space="preserve">Looking at </w:t>
+      </w:r>
+      <w:hyperlink r:id="rId8" w:history="1">
+        <w:r>
+          <w:rPr>
+            <w:rStyle w:val="Hyperlnk"/>
+          </w:rPr>
+          <w:t>http://labbed.net/software/labchirp/</w:t>
+        </w:r>
+      </w:hyperlink>
+    </w:p>
+    <w:p>
+      <w:proofErr w:type="spellStart"/>
+      <w:r>
+        <w:t>Turns</w:t>
+      </w:r>
+      <w:proofErr w:type="spellEnd"/>
+      <w:r>
+        <w:t xml:space="preserve"> </w:t>
+      </w:r>
+      <w:proofErr w:type="spellStart"/>
+      <w:r>
+        <w:t>out</w:t>
+      </w:r>
+      <w:proofErr w:type="spellEnd"/>
+      <w:r>
+        <w:t xml:space="preserve"> </w:t>
+      </w:r>
+      <w:proofErr w:type="spellStart"/>
+      <w:r>
+        <w:t>that’s</w:t>
+      </w:r>
+      <w:proofErr w:type="spellEnd"/>
+      <w:r>
+        <w:t xml:space="preserve"> not </w:t>
+      </w:r>
+      <w:proofErr w:type="spellStart"/>
+      <w:r>
+        <w:t>something</w:t>
+      </w:r>
+      <w:proofErr w:type="spellEnd"/>
+      <w:r>
+        <w:t xml:space="preserve"> I </w:t>
+      </w:r>
+      <w:proofErr w:type="spellStart"/>
+      <w:r>
+        <w:t>want</w:t>
+      </w:r>
+      <w:proofErr w:type="spellEnd"/>
+      <w:r>
+        <w:t xml:space="preserve"> to do at all</w:t>
+      </w:r>
+    </w:p>
+    <w:p>
+      <w:proofErr w:type="spellStart"/>
+      <w:r>
+        <w:t>I’m</w:t>
+      </w:r>
+      <w:proofErr w:type="spellEnd"/>
+      <w:r>
+        <w:t xml:space="preserve"> going to </w:t>
+      </w:r>
+      <w:proofErr w:type="spellStart"/>
+      <w:r>
+        <w:t>use</w:t>
+      </w:r>
+      <w:proofErr w:type="spellEnd"/>
+      <w:r>
+        <w:t xml:space="preserve"> </w:t>
+      </w:r>
+      <w:proofErr w:type="spellStart"/>
+      <w:r>
+        <w:t>this</w:t>
+      </w:r>
+      <w:proofErr w:type="spellEnd"/>
+      <w:r>
+        <w:t xml:space="preserve"> </w:t>
+      </w:r>
+      <w:hyperlink r:id="rId9" w:history="1">
+        <w:r>
+          <w:rPr>
+            <w:rStyle w:val="Hyperlnk"/>
+          </w:rPr>
+          <w:t>https://freesound.org/people/mh2o/sounds/351518/</w:t>
+        </w:r>
+      </w:hyperlink>
+    </w:p>
+    <w:p>
+      <w:r>
+        <w:t xml:space="preserve">It is in the public </w:t>
+      </w:r>
+      <w:proofErr w:type="spellStart"/>
+      <w:r>
+        <w:t>domain</w:t>
+      </w:r>
+      <w:proofErr w:type="spellEnd"/>
+    </w:p>
+    <w:p>
+      <w:r>
+        <w:t xml:space="preserve">Messing </w:t>
+      </w:r>
+      <w:proofErr w:type="spellStart"/>
+      <w:r>
+        <w:t>with</w:t>
+      </w:r>
+      <w:proofErr w:type="spellEnd"/>
+      <w:r>
+        <w:t xml:space="preserve"> </w:t>
+      </w:r>
+      <w:proofErr w:type="spellStart"/>
+      <w:r>
+        <w:t>postprocessing</w:t>
+      </w:r>
+      <w:proofErr w:type="spellEnd"/>
+    </w:p>
+    <w:p>
+      <w:proofErr w:type="spellStart"/>
+      <w:r>
+        <w:t>Adding</w:t>
+      </w:r>
+      <w:proofErr w:type="spellEnd"/>
+      <w:r>
+        <w:t xml:space="preserve"> a </w:t>
+      </w:r>
+      <w:proofErr w:type="spellStart"/>
+      <w:r>
+        <w:t>vignette</w:t>
+      </w:r>
+      <w:proofErr w:type="spellEnd"/>
+      <w:r>
+        <w:t xml:space="preserve"> </w:t>
+      </w:r>
+      <w:proofErr w:type="spellStart"/>
+      <w:r>
+        <w:t>effect</w:t>
+      </w:r>
+      <w:proofErr w:type="spellEnd"/>
+      <w:r>
+        <w:t xml:space="preserve"> </w:t>
+      </w:r>
+      <w:proofErr w:type="spellStart"/>
+      <w:r>
+        <w:t>does</w:t>
+      </w:r>
+      <w:proofErr w:type="spellEnd"/>
+      <w:r>
+        <w:t xml:space="preserve"> a </w:t>
+      </w:r>
+      <w:proofErr w:type="spellStart"/>
+      <w:r>
+        <w:t>lot</w:t>
+      </w:r>
+      <w:proofErr w:type="spellEnd"/>
+    </w:p>
+    <w:p>
+      <w:pPr>
+        <w:rPr>
+          <w:lang w:val="en-US"/>
+        </w:rPr>
+      </w:pPr>
+      <w:proofErr w:type="spellStart"/>
+      <w:r>
+        <w:t>Might</w:t>
+      </w:r>
+      <w:proofErr w:type="spellEnd"/>
+      <w:r>
+        <w:t xml:space="preserve"> </w:t>
+      </w:r>
+      <w:proofErr w:type="spellStart"/>
+      <w:r>
+        <w:t>use</w:t>
+      </w:r>
+      <w:proofErr w:type="spellEnd"/>
+      <w:r>
+        <w:t xml:space="preserve"> </w:t>
+      </w:r>
+      <w:proofErr w:type="spellStart"/>
+      <w:r>
+        <w:t>bloom</w:t>
+      </w:r>
+      <w:proofErr w:type="spellEnd"/>
+      <w:r>
+        <w:t xml:space="preserve"> and </w:t>
+      </w:r>
+      <w:proofErr w:type="spellStart"/>
+      <w:r>
+        <w:t>chromatic</w:t>
+      </w:r>
+      <w:proofErr w:type="spellEnd"/>
+      <w:r>
+        <w:t xml:space="preserve"> aberration to </w:t>
+      </w:r>
+      <w:proofErr w:type="spellStart"/>
+      <w:r>
+        <w:t>create</w:t>
+      </w:r>
+      <w:proofErr w:type="spellEnd"/>
+      <w:r>
+        <w:t xml:space="preserve"> </w:t>
+      </w:r>
+      <w:proofErr w:type="spellStart"/>
+      <w:r>
+        <w:t>some</w:t>
+      </w:r>
+      <w:proofErr w:type="spellEnd"/>
+      <w:r>
+        <w:t xml:space="preserve"> </w:t>
+      </w:r>
+      <w:proofErr w:type="spellStart"/>
+      <w:r>
+        <w:t>neat</w:t>
+      </w:r>
+      <w:proofErr w:type="spellEnd"/>
+      <w:r>
+        <w:t xml:space="preserve"> </w:t>
+      </w:r>
+      <w:proofErr w:type="spellStart"/>
+      <w:r>
+        <w:t>transitions</w:t>
       </w:r>
       <w:bookmarkStart w:id="0" w:name="_GoBack"/>
       <w:bookmarkEnd w:id="0"/>
+      <w:proofErr w:type="spellEnd"/>
     </w:p>
     <w:sectPr>
       <w:pgSz w:w="11906" w:h="16838"/>
@@ -22,6 +562,126 @@
     </w:sectPr>
   </w:body>
 </w:document>
+</file>
+
+<file path=word/numbering.xml><?xml version="1.0" encoding="utf-8"?>
+<w:numbering xmlns:wpc="http://schemas.microsoft.com/office/word/2010/wordprocessingCanvas" xmlns:cx="http://schemas.microsoft.com/office/drawing/2014/chartex" xmlns:cx1="http://schemas.microsoft.com/office/drawing/2015/9/8/chartex" xmlns:cx2="http://schemas.microsoft.com/office/drawing/2015/10/21/chartex" xmlns:cx3="http://schemas.microsoft.com/office/drawing/2016/5/9/chartex" xmlns:cx4="http://schemas.microsoft.com/office/drawing/2016/5/10/chartex" xmlns:cx5="http://schemas.microsoft.com/office/drawing/2016/5/11/chartex" xmlns:cx6="http://schemas.microsoft.com/office/drawing/2016/5/12/chartex" xmlns:cx7="http://schemas.microsoft.com/office/drawing/2016/5/13/chartex" xmlns:cx8="http://schemas.microsoft.com/office/drawing/2016/5/14/chartex" xmlns:mc="http://schemas.openxmlformats.org/markup-compatibility/2006" xmlns:aink="http://schemas.microsoft.com/office/drawing/2016/ink" xmlns:am3d="http://schemas.microsoft.com/office/drawing/2017/model3d" xmlns:o="urn:schemas-microsoft-com:office:office" xmlns:r="http://schemas.openxmlformats.org/officeDocument/2006/relationships" xmlns:m="http://schemas.openxmlformats.org/officeDocument/2006/math" xmlns:v="urn:schemas-microsoft-com:vml" xmlns:wp14="http://schemas.microsoft.com/office/word/2010/wordprocessingDrawing" xmlns:wp="http://schemas.openxmlformats.org/drawingml/2006/wordprocessingDrawing" xmlns:w10="urn:schemas-microsoft-com:office:word" xmlns:w="http://schemas.openxmlformats.org/wordprocessingml/2006/main" xmlns:w14="http://schemas.microsoft.com/office/word/2010/wordml" xmlns:w15="http://schemas.microsoft.com/office/word/2012/wordml" xmlns:w16cid="http://schemas.microsoft.com/office/word/2016/wordml/cid" xmlns:w16se="http://schemas.microsoft.com/office/word/2015/wordml/symex" xmlns:wpg="http://schemas.microsoft.com/office/word/2010/wordprocessingGroup" xmlns:wpi="http://schemas.microsoft.com/office/word/2010/wordprocessingInk" xmlns:wne="http://schemas.microsoft.com/office/word/2006/wordml" xmlns:wps="http://schemas.microsoft.com/office/word/2010/wordprocessingShape" mc:Ignorable="w14 w15 w16se w16cid wp14">
+  <w:abstractNum w:abstractNumId="0" w15:restartNumberingAfterBreak="0">
+    <w:nsid w:val="78DB35CD"/>
+    <w:multiLevelType w:val="hybridMultilevel"/>
+    <w:tmpl w:val="B088F712"/>
+    <w:lvl w:ilvl="0" w:tplc="1B9A4E7E">
+      <w:numFmt w:val="bullet"/>
+      <w:lvlText w:val=""/>
+      <w:lvlJc w:val="left"/>
+      <w:pPr>
+        <w:ind w:left="720" w:hanging="360"/>
+      </w:pPr>
+      <w:rPr>
+        <w:rFonts w:ascii="Symbol" w:eastAsiaTheme="minorHAnsi" w:hAnsi="Symbol" w:cstheme="minorBidi" w:hint="default"/>
+      </w:rPr>
+    </w:lvl>
+    <w:lvl w:ilvl="1" w:tplc="041D0003" w:tentative="1">
+      <w:start w:val="1"/>
+      <w:numFmt w:val="bullet"/>
+      <w:lvlText w:val="o"/>
+      <w:lvlJc w:val="left"/>
+      <w:pPr>
+        <w:ind w:left="1440" w:hanging="360"/>
+      </w:pPr>
+      <w:rPr>
+        <w:rFonts w:ascii="Courier New" w:hAnsi="Courier New" w:cs="Courier New" w:hint="default"/>
+      </w:rPr>
+    </w:lvl>
+    <w:lvl w:ilvl="2" w:tplc="041D0005" w:tentative="1">
+      <w:start w:val="1"/>
+      <w:numFmt w:val="bullet"/>
+      <w:lvlText w:val=""/>
+      <w:lvlJc w:val="left"/>
+      <w:pPr>
+        <w:ind w:left="2160" w:hanging="360"/>
+      </w:pPr>
+      <w:rPr>
+        <w:rFonts w:ascii="Wingdings" w:hAnsi="Wingdings" w:hint="default"/>
+      </w:rPr>
+    </w:lvl>
+    <w:lvl w:ilvl="3" w:tplc="041D0001" w:tentative="1">
+      <w:start w:val="1"/>
+      <w:numFmt w:val="bullet"/>
+      <w:lvlText w:val=""/>
+      <w:lvlJc w:val="left"/>
+      <w:pPr>
+        <w:ind w:left="2880" w:hanging="360"/>
+      </w:pPr>
+      <w:rPr>
+        <w:rFonts w:ascii="Symbol" w:hAnsi="Symbol" w:hint="default"/>
+      </w:rPr>
+    </w:lvl>
+    <w:lvl w:ilvl="4" w:tplc="041D0003" w:tentative="1">
+      <w:start w:val="1"/>
+      <w:numFmt w:val="bullet"/>
+      <w:lvlText w:val="o"/>
+      <w:lvlJc w:val="left"/>
+      <w:pPr>
+        <w:ind w:left="3600" w:hanging="360"/>
+      </w:pPr>
+      <w:rPr>
+        <w:rFonts w:ascii="Courier New" w:hAnsi="Courier New" w:cs="Courier New" w:hint="default"/>
+      </w:rPr>
+    </w:lvl>
+    <w:lvl w:ilvl="5" w:tplc="041D0005" w:tentative="1">
+      <w:start w:val="1"/>
+      <w:numFmt w:val="bullet"/>
+      <w:lvlText w:val=""/>
+      <w:lvlJc w:val="left"/>
+      <w:pPr>
+        <w:ind w:left="4320" w:hanging="360"/>
+      </w:pPr>
+      <w:rPr>
+        <w:rFonts w:ascii="Wingdings" w:hAnsi="Wingdings" w:hint="default"/>
+      </w:rPr>
+    </w:lvl>
+    <w:lvl w:ilvl="6" w:tplc="041D0001" w:tentative="1">
+      <w:start w:val="1"/>
+      <w:numFmt w:val="bullet"/>
+      <w:lvlText w:val=""/>
+      <w:lvlJc w:val="left"/>
+      <w:pPr>
+        <w:ind w:left="5040" w:hanging="360"/>
+      </w:pPr>
+      <w:rPr>
+        <w:rFonts w:ascii="Symbol" w:hAnsi="Symbol" w:hint="default"/>
+      </w:rPr>
+    </w:lvl>
+    <w:lvl w:ilvl="7" w:tplc="041D0003" w:tentative="1">
+      <w:start w:val="1"/>
+      <w:numFmt w:val="bullet"/>
+      <w:lvlText w:val="o"/>
+      <w:lvlJc w:val="left"/>
+      <w:pPr>
+        <w:ind w:left="5760" w:hanging="360"/>
+      </w:pPr>
+      <w:rPr>
+        <w:rFonts w:ascii="Courier New" w:hAnsi="Courier New" w:cs="Courier New" w:hint="default"/>
+      </w:rPr>
+    </w:lvl>
+    <w:lvl w:ilvl="8" w:tplc="041D0005" w:tentative="1">
+      <w:start w:val="1"/>
+      <w:numFmt w:val="bullet"/>
+      <w:lvlText w:val=""/>
+      <w:lvlJc w:val="left"/>
+      <w:pPr>
+        <w:ind w:left="6480" w:hanging="360"/>
+      </w:pPr>
+      <w:rPr>
+        <w:rFonts w:ascii="Wingdings" w:hAnsi="Wingdings" w:hint="default"/>
+      </w:rPr>
+    </w:lvl>
+  </w:abstractNum>
+  <w:num w:numId="1">
+    <w:abstractNumId w:val="0"/>
+  </w:num>
+</w:numbering>
 </file>
 
 <file path=word/styles.xml><?xml version="1.0" encoding="utf-8"?>
@@ -449,6 +1109,40 @@
     <w:semiHidden/>
     <w:unhideWhenUsed/>
   </w:style>
+  <w:style w:type="paragraph" w:styleId="Liststycke">
+    <w:name w:val="List Paragraph"/>
+    <w:basedOn w:val="Normal"/>
+    <w:uiPriority w:val="34"/>
+    <w:qFormat/>
+    <w:rsid w:val="00014FC3"/>
+    <w:pPr>
+      <w:ind w:left="720"/>
+      <w:contextualSpacing/>
+    </w:pPr>
+  </w:style>
+  <w:style w:type="character" w:styleId="Hyperlnk">
+    <w:name w:val="Hyperlink"/>
+    <w:basedOn w:val="Standardstycketeckensnitt"/>
+    <w:uiPriority w:val="99"/>
+    <w:unhideWhenUsed/>
+    <w:rsid w:val="00D56A26"/>
+    <w:rPr>
+      <w:color w:val="0563C1" w:themeColor="hyperlink"/>
+      <w:u w:val="single"/>
+    </w:rPr>
+  </w:style>
+  <w:style w:type="character" w:styleId="Olstomnmnande">
+    <w:name w:val="Unresolved Mention"/>
+    <w:basedOn w:val="Standardstycketeckensnitt"/>
+    <w:uiPriority w:val="99"/>
+    <w:semiHidden/>
+    <w:unhideWhenUsed/>
+    <w:rsid w:val="00D56A26"/>
+    <w:rPr>
+      <w:color w:val="605E5C"/>
+      <w:shd w:val="clear" w:color="auto" w:fill="E1DFDD"/>
+    </w:rPr>
+  </w:style>
 </w:styles>
 </file>
 
@@ -745,4 +1439,218 @@
     </a:ext>
   </a:extLst>
 </a:theme>
+</file>
+
+<file path=customXml/item1.xml><?xml version="1.0" encoding="utf-8"?>
+<ct:contentTypeSchema xmlns:ct="http://schemas.microsoft.com/office/2006/metadata/contentType" xmlns:ma="http://schemas.microsoft.com/office/2006/metadata/properties/metaAttributes" ct:_="" ma:_="" ma:contentTypeName="dokument" ma:contentTypeID="0x010100E9D11E2EA7731D4FA9E0C3A752380F5B" ma:contentTypeVersion="7" ma:contentTypeDescription="Skapa ett nytt dokument." ma:contentTypeScope="" ma:versionID="3b33a927f4b68883b00120703d3dee1e">
+  <xsd:schema xmlns:xsd="http://www.w3.org/2001/XMLSchema" xmlns:xs="http://www.w3.org/2001/XMLSchema" xmlns:p="http://schemas.microsoft.com/office/2006/metadata/properties" xmlns:ns3="3e0da638-a8d2-44d4-9f79-4294d2c54ec3" targetNamespace="http://schemas.microsoft.com/office/2006/metadata/properties" ma:root="true" ma:fieldsID="05418ccd205c0b2cfc2f9b4c6aa66ddd" ns3:_="">
+    <xsd:import namespace="3e0da638-a8d2-44d4-9f79-4294d2c54ec3"/>
+    <xsd:element name="properties">
+      <xsd:complexType>
+        <xsd:sequence>
+          <xsd:element name="documentManagement">
+            <xsd:complexType>
+              <xsd:all>
+                <xsd:element ref="ns3:MediaServiceMetadata" minOccurs="0"/>
+                <xsd:element ref="ns3:MediaServiceFastMetadata" minOccurs="0"/>
+                <xsd:element ref="ns3:MediaServiceAutoTags" minOccurs="0"/>
+                <xsd:element ref="ns3:MediaServiceGenerationTime" minOccurs="0"/>
+                <xsd:element ref="ns3:MediaServiceEventHashCode" minOccurs="0"/>
+                <xsd:element ref="ns3:MediaServiceDateTaken" minOccurs="0"/>
+                <xsd:element ref="ns3:MediaServiceOCR" minOccurs="0"/>
+              </xsd:all>
+            </xsd:complexType>
+          </xsd:element>
+        </xsd:sequence>
+      </xsd:complexType>
+    </xsd:element>
+  </xsd:schema>
+  <xsd:schema xmlns:xsd="http://www.w3.org/2001/XMLSchema" xmlns:xs="http://www.w3.org/2001/XMLSchema" xmlns:dms="http://schemas.microsoft.com/office/2006/documentManagement/types" xmlns:pc="http://schemas.microsoft.com/office/infopath/2007/PartnerControls" targetNamespace="3e0da638-a8d2-44d4-9f79-4294d2c54ec3" elementFormDefault="qualified">
+    <xsd:import namespace="http://schemas.microsoft.com/office/2006/documentManagement/types"/>
+    <xsd:import namespace="http://schemas.microsoft.com/office/infopath/2007/PartnerControls"/>
+    <xsd:element name="MediaServiceMetadata" ma:index="8" nillable="true" ma:displayName="MediaServiceMetadata" ma:hidden="true" ma:internalName="MediaServiceMetadata" ma:readOnly="true">
+      <xsd:simpleType>
+        <xsd:restriction base="dms:Note"/>
+      </xsd:simpleType>
+    </xsd:element>
+    <xsd:element name="MediaServiceFastMetadata" ma:index="9" nillable="true" ma:displayName="MediaServiceFastMetadata" ma:hidden="true" ma:internalName="MediaServiceFastMetadata" ma:readOnly="true">
+      <xsd:simpleType>
+        <xsd:restriction base="dms:Note"/>
+      </xsd:simpleType>
+    </xsd:element>
+    <xsd:element name="MediaServiceAutoTags" ma:index="10" nillable="true" ma:displayName="Tags" ma:internalName="MediaServiceAutoTags" ma:readOnly="true">
+      <xsd:simpleType>
+        <xsd:restriction base="dms:Text"/>
+      </xsd:simpleType>
+    </xsd:element>
+    <xsd:element name="MediaServiceGenerationTime" ma:index="11" nillable="true" ma:displayName="MediaServiceGenerationTime" ma:hidden="true" ma:internalName="MediaServiceGenerationTime" ma:readOnly="true">
+      <xsd:simpleType>
+        <xsd:restriction base="dms:Text"/>
+      </xsd:simpleType>
+    </xsd:element>
+    <xsd:element name="MediaServiceEventHashCode" ma:index="12" nillable="true" ma:displayName="MediaServiceEventHashCode" ma:hidden="true" ma:internalName="MediaServiceEventHashCode" ma:readOnly="true">
+      <xsd:simpleType>
+        <xsd:restriction base="dms:Text"/>
+      </xsd:simpleType>
+    </xsd:element>
+    <xsd:element name="MediaServiceDateTaken" ma:index="13" nillable="true" ma:displayName="MediaServiceDateTaken" ma:hidden="true" ma:internalName="MediaServiceDateTaken" ma:readOnly="true">
+      <xsd:simpleType>
+        <xsd:restriction base="dms:Text"/>
+      </xsd:simpleType>
+    </xsd:element>
+    <xsd:element name="MediaServiceOCR" ma:index="14" nillable="true" ma:displayName="Extracted Text" ma:internalName="MediaServiceOCR" ma:readOnly="true">
+      <xsd:simpleType>
+        <xsd:restriction base="dms:Note">
+          <xsd:maxLength value="255"/>
+        </xsd:restriction>
+      </xsd:simpleType>
+    </xsd:element>
+  </xsd:schema>
+  <xsd:schema xmlns="http://schemas.openxmlformats.org/package/2006/metadata/core-properties" xmlns:xsd="http://www.w3.org/2001/XMLSchema" xmlns:xsi="http://www.w3.org/2001/XMLSchema-instance" xmlns:dc="http://purl.org/dc/elements/1.1/" xmlns:dcterms="http://purl.org/dc/terms/" xmlns:odoc="http://schemas.microsoft.com/internal/obd" targetNamespace="http://schemas.openxmlformats.org/package/2006/metadata/core-properties" elementFormDefault="qualified" attributeFormDefault="unqualified" blockDefault="#all">
+    <xsd:import namespace="http://purl.org/dc/elements/1.1/" schemaLocation="http://dublincore.org/schemas/xmls/qdc/2003/04/02/dc.xsd"/>
+    <xsd:import namespace="http://purl.org/dc/terms/" schemaLocation="http://dublincore.org/schemas/xmls/qdc/2003/04/02/dcterms.xsd"/>
+    <xsd:element name="coreProperties" type="CT_coreProperties"/>
+    <xsd:complexType name="CT_coreProperties">
+      <xsd:all>
+        <xsd:element ref="dc:creator" minOccurs="0" maxOccurs="1"/>
+        <xsd:element ref="dcterms:created" minOccurs="0" maxOccurs="1"/>
+        <xsd:element ref="dc:identifier" minOccurs="0" maxOccurs="1"/>
+        <xsd:element name="contentType" minOccurs="0" maxOccurs="1" type="xsd:string" ma:index="0" ma:displayName="Innehållstyp"/>
+        <xsd:element ref="dc:title" minOccurs="0" maxOccurs="1" ma:index="4" ma:displayName="Rubrik"/>
+        <xsd:element ref="dc:subject" minOccurs="0" maxOccurs="1"/>
+        <xsd:element ref="dc:description" minOccurs="0" maxOccurs="1"/>
+        <xsd:element name="keywords" minOccurs="0" maxOccurs="1" type="xsd:string"/>
+        <xsd:element ref="dc:language" minOccurs="0" maxOccurs="1"/>
+        <xsd:element name="category" minOccurs="0" maxOccurs="1" type="xsd:string"/>
+        <xsd:element name="version" minOccurs="0" maxOccurs="1" type="xsd:string"/>
+        <xsd:element name="revision" minOccurs="0" maxOccurs="1" type="xsd:string">
+          <xsd:annotation>
+            <xsd:documentation>
+                        This value indicates the number of saves or revisions. The application is responsible for updating this value after each revision.
+                    </xsd:documentation>
+          </xsd:annotation>
+        </xsd:element>
+        <xsd:element name="lastModifiedBy" minOccurs="0" maxOccurs="1" type="xsd:string"/>
+        <xsd:element ref="dcterms:modified" minOccurs="0" maxOccurs="1"/>
+        <xsd:element name="contentStatus" minOccurs="0" maxOccurs="1" type="xsd:string"/>
+      </xsd:all>
+    </xsd:complexType>
+  </xsd:schema>
+  <xs:schema xmlns:pc="http://schemas.microsoft.com/office/infopath/2007/PartnerControls" xmlns:xs="http://www.w3.org/2001/XMLSchema" targetNamespace="http://schemas.microsoft.com/office/infopath/2007/PartnerControls" elementFormDefault="qualified" attributeFormDefault="unqualified">
+    <xs:element name="Person">
+      <xs:complexType>
+        <xs:sequence>
+          <xs:element ref="pc:DisplayName" minOccurs="0"/>
+          <xs:element ref="pc:AccountId" minOccurs="0"/>
+          <xs:element ref="pc:AccountType" minOccurs="0"/>
+        </xs:sequence>
+      </xs:complexType>
+    </xs:element>
+    <xs:element name="DisplayName" type="xs:string"/>
+    <xs:element name="AccountId" type="xs:string"/>
+    <xs:element name="AccountType" type="xs:string"/>
+    <xs:element name="BDCAssociatedEntity">
+      <xs:complexType>
+        <xs:sequence>
+          <xs:element ref="pc:BDCEntity" minOccurs="0" maxOccurs="unbounded"/>
+        </xs:sequence>
+        <xs:attribute ref="pc:EntityNamespace"/>
+        <xs:attribute ref="pc:EntityName"/>
+        <xs:attribute ref="pc:SystemInstanceName"/>
+        <xs:attribute ref="pc:AssociationName"/>
+      </xs:complexType>
+    </xs:element>
+    <xs:attribute name="EntityNamespace" type="xs:string"/>
+    <xs:attribute name="EntityName" type="xs:string"/>
+    <xs:attribute name="SystemInstanceName" type="xs:string"/>
+    <xs:attribute name="AssociationName" type="xs:string"/>
+    <xs:element name="BDCEntity">
+      <xs:complexType>
+        <xs:sequence>
+          <xs:element ref="pc:EntityDisplayName" minOccurs="0"/>
+          <xs:element ref="pc:EntityInstanceReference" minOccurs="0"/>
+          <xs:element ref="pc:EntityId1" minOccurs="0"/>
+          <xs:element ref="pc:EntityId2" minOccurs="0"/>
+          <xs:element ref="pc:EntityId3" minOccurs="0"/>
+          <xs:element ref="pc:EntityId4" minOccurs="0"/>
+          <xs:element ref="pc:EntityId5" minOccurs="0"/>
+        </xs:sequence>
+      </xs:complexType>
+    </xs:element>
+    <xs:element name="EntityDisplayName" type="xs:string"/>
+    <xs:element name="EntityInstanceReference" type="xs:string"/>
+    <xs:element name="EntityId1" type="xs:string"/>
+    <xs:element name="EntityId2" type="xs:string"/>
+    <xs:element name="EntityId3" type="xs:string"/>
+    <xs:element name="EntityId4" type="xs:string"/>
+    <xs:element name="EntityId5" type="xs:string"/>
+    <xs:element name="Terms">
+      <xs:complexType>
+        <xs:sequence>
+          <xs:element ref="pc:TermInfo" minOccurs="0" maxOccurs="unbounded"/>
+        </xs:sequence>
+      </xs:complexType>
+    </xs:element>
+    <xs:element name="TermInfo">
+      <xs:complexType>
+        <xs:sequence>
+          <xs:element ref="pc:TermName" minOccurs="0"/>
+          <xs:element ref="pc:TermId" minOccurs="0"/>
+        </xs:sequence>
+      </xs:complexType>
+    </xs:element>
+    <xs:element name="TermName" type="xs:string"/>
+    <xs:element name="TermId" type="xs:string"/>
+  </xs:schema>
+</ct:contentTypeSchema>
+</file>
+
+<file path=customXml/item2.xml><?xml version="1.0" encoding="utf-8"?>
+<?mso-contentType ?>
+<FormTemplates xmlns="http://schemas.microsoft.com/sharepoint/v3/contenttype/forms">
+  <Display>DocumentLibraryForm</Display>
+  <Edit>DocumentLibraryForm</Edit>
+  <New>DocumentLibraryForm</New>
+</FormTemplates>
+</file>
+
+<file path=customXml/item3.xml><?xml version="1.0" encoding="utf-8"?>
+<p:properties xmlns:p="http://schemas.microsoft.com/office/2006/metadata/properties" xmlns:xsi="http://www.w3.org/2001/XMLSchema-instance" xmlns:pc="http://schemas.microsoft.com/office/infopath/2007/PartnerControls">
+  <documentManagement/>
+</p:properties>
+</file>
+
+<file path=customXml/itemProps1.xml><?xml version="1.0" encoding="utf-8"?>
+<ds:datastoreItem xmlns:ds="http://schemas.openxmlformats.org/officeDocument/2006/customXml" ds:itemID="{22EBB0E7-9003-4025-B150-2FA50C057045}">
+  <ds:schemaRefs>
+    <ds:schemaRef ds:uri="http://schemas.microsoft.com/office/2006/metadata/contentType"/>
+    <ds:schemaRef ds:uri="http://schemas.microsoft.com/office/2006/metadata/properties/metaAttributes"/>
+    <ds:schemaRef ds:uri="http://www.w3.org/2001/XMLSchema"/>
+    <ds:schemaRef ds:uri="http://schemas.microsoft.com/office/2006/metadata/properties"/>
+    <ds:schemaRef ds:uri="3e0da638-a8d2-44d4-9f79-4294d2c54ec3"/>
+    <ds:schemaRef ds:uri="http://schemas.microsoft.com/office/2006/documentManagement/types"/>
+    <ds:schemaRef ds:uri="http://schemas.microsoft.com/office/infopath/2007/PartnerControls"/>
+    <ds:schemaRef ds:uri="http://schemas.openxmlformats.org/package/2006/metadata/core-properties"/>
+    <ds:schemaRef ds:uri="http://purl.org/dc/elements/1.1/"/>
+    <ds:schemaRef ds:uri="http://purl.org/dc/terms/"/>
+    <ds:schemaRef ds:uri="http://schemas.microsoft.com/internal/obd"/>
+  </ds:schemaRefs>
+</ds:datastoreItem>
+</file>
+
+<file path=customXml/itemProps2.xml><?xml version="1.0" encoding="utf-8"?>
+<ds:datastoreItem xmlns:ds="http://schemas.openxmlformats.org/officeDocument/2006/customXml" ds:itemID="{EE5175B3-C8AD-4349-B05A-83184C534D3C}">
+  <ds:schemaRefs>
+    <ds:schemaRef ds:uri="http://schemas.microsoft.com/sharepoint/v3/contenttype/forms"/>
+  </ds:schemaRefs>
+</ds:datastoreItem>
+</file>
+
+<file path=customXml/itemProps3.xml><?xml version="1.0" encoding="utf-8"?>
+<ds:datastoreItem xmlns:ds="http://schemas.openxmlformats.org/officeDocument/2006/customXml" ds:itemID="{6F765F7A-27D2-4D28-AD0D-39F5D3855E83}">
+  <ds:schemaRefs>
+    <ds:schemaRef ds:uri="http://schemas.microsoft.com/office/2006/metadata/properties"/>
+    <ds:schemaRef ds:uri="http://schemas.microsoft.com/office/infopath/2007/PartnerControls"/>
+  </ds:schemaRefs>
+</ds:datastoreItem>
 </file>
</xml_diff>

<commit_message>
Removed old UI and began working on new
Added arrow buttons for choosing what piece to promote to
</commit_message>
<xml_diff>
--- a/4D Chess.docx
+++ b/4D Chess.docx
@@ -305,6 +305,13 @@
           <w:lang w:val="en-US"/>
         </w:rPr>
       </w:pPr>
+    </w:p>
+    <w:p>
+      <w:pPr>
+        <w:rPr>
+          <w:lang w:val="en-US"/>
+        </w:rPr>
+      </w:pPr>
       <w:r>
         <w:rPr>
           <w:lang w:val="en-US"/>
@@ -326,6 +333,11 @@
       </w:r>
     </w:p>
     <w:p>
+      <w:pPr>
+        <w:rPr>
+          <w:lang w:val="en-US"/>
+        </w:rPr>
+      </w:pPr>
       <w:r>
         <w:rPr>
           <w:lang w:val="en-US"/>
@@ -336,223 +348,298 @@
         <w:r>
           <w:rPr>
             <w:rStyle w:val="Hyperlnk"/>
+            <w:lang w:val="en-US"/>
           </w:rPr>
           <w:t>http://labbed.net/software/labchirp/</w:t>
         </w:r>
       </w:hyperlink>
     </w:p>
     <w:p>
-      <w:proofErr w:type="spellStart"/>
-      <w:r>
-        <w:t>Turns</w:t>
-      </w:r>
-      <w:proofErr w:type="spellEnd"/>
-      <w:r>
-        <w:t xml:space="preserve"> </w:t>
-      </w:r>
-      <w:proofErr w:type="spellStart"/>
-      <w:r>
-        <w:t>out</w:t>
-      </w:r>
-      <w:proofErr w:type="spellEnd"/>
-      <w:r>
-        <w:t xml:space="preserve"> </w:t>
-      </w:r>
-      <w:proofErr w:type="spellStart"/>
-      <w:r>
-        <w:t>that’s</w:t>
-      </w:r>
-      <w:proofErr w:type="spellEnd"/>
-      <w:r>
-        <w:t xml:space="preserve"> not </w:t>
-      </w:r>
-      <w:proofErr w:type="spellStart"/>
-      <w:r>
-        <w:t>something</w:t>
-      </w:r>
-      <w:proofErr w:type="spellEnd"/>
-      <w:r>
-        <w:t xml:space="preserve"> I </w:t>
-      </w:r>
-      <w:proofErr w:type="spellStart"/>
-      <w:r>
-        <w:t>want</w:t>
-      </w:r>
-      <w:proofErr w:type="spellEnd"/>
-      <w:r>
-        <w:t xml:space="preserve"> to do at all</w:t>
-      </w:r>
-    </w:p>
-    <w:p>
-      <w:proofErr w:type="spellStart"/>
-      <w:r>
-        <w:t>I’m</w:t>
-      </w:r>
-      <w:proofErr w:type="spellEnd"/>
-      <w:r>
-        <w:t xml:space="preserve"> going to </w:t>
-      </w:r>
-      <w:proofErr w:type="spellStart"/>
-      <w:r>
-        <w:t>use</w:t>
-      </w:r>
-      <w:proofErr w:type="spellEnd"/>
-      <w:r>
-        <w:t xml:space="preserve"> </w:t>
-      </w:r>
-      <w:proofErr w:type="spellStart"/>
-      <w:r>
-        <w:t>this</w:t>
-      </w:r>
-      <w:proofErr w:type="spellEnd"/>
-      <w:r>
-        <w:t xml:space="preserve"> </w:t>
+      <w:pPr>
+        <w:rPr>
+          <w:lang w:val="en-US"/>
+        </w:rPr>
+      </w:pPr>
+      <w:r>
+        <w:rPr>
+          <w:lang w:val="en-US"/>
+        </w:rPr>
+        <w:t>Turns out that’s not something I want to do at all</w:t>
+      </w:r>
+    </w:p>
+    <w:p>
+      <w:pPr>
+        <w:rPr>
+          <w:lang w:val="en-US"/>
+        </w:rPr>
+      </w:pPr>
+      <w:r>
+        <w:rPr>
+          <w:lang w:val="en-US"/>
+        </w:rPr>
+        <w:t xml:space="preserve">I’m going to use this </w:t>
       </w:r>
       <w:hyperlink r:id="rId9" w:history="1">
         <w:r>
           <w:rPr>
             <w:rStyle w:val="Hyperlnk"/>
+            <w:lang w:val="en-US"/>
           </w:rPr>
           <w:t>https://freesound.org/people/mh2o/sounds/351518/</w:t>
         </w:r>
       </w:hyperlink>
     </w:p>
     <w:p>
-      <w:r>
-        <w:t xml:space="preserve">It is in the public </w:t>
-      </w:r>
-      <w:proofErr w:type="spellStart"/>
-      <w:r>
-        <w:t>domain</w:t>
-      </w:r>
-      <w:proofErr w:type="spellEnd"/>
-    </w:p>
-    <w:p>
-      <w:r>
-        <w:t xml:space="preserve">Messing </w:t>
-      </w:r>
-      <w:proofErr w:type="spellStart"/>
-      <w:r>
-        <w:t>with</w:t>
-      </w:r>
-      <w:proofErr w:type="spellEnd"/>
-      <w:r>
+      <w:pPr>
+        <w:rPr>
+          <w:lang w:val="en-US"/>
+        </w:rPr>
+      </w:pPr>
+      <w:r>
+        <w:rPr>
+          <w:lang w:val="en-US"/>
+        </w:rPr>
+        <w:t>It is in the public domain</w:t>
+      </w:r>
+    </w:p>
+    <w:p>
+      <w:pPr>
+        <w:rPr>
+          <w:lang w:val="en-US"/>
+        </w:rPr>
+      </w:pPr>
+      <w:r>
+        <w:rPr>
+          <w:lang w:val="en-US"/>
+        </w:rPr>
+        <w:t>Messing with postprocessing</w:t>
+      </w:r>
+    </w:p>
+    <w:p>
+      <w:pPr>
+        <w:rPr>
+          <w:lang w:val="en-US"/>
+        </w:rPr>
+      </w:pPr>
+      <w:r>
+        <w:rPr>
+          <w:lang w:val="en-US"/>
+        </w:rPr>
+        <w:t>Adding a vignette effect does a lot</w:t>
+      </w:r>
+    </w:p>
+    <w:p>
+      <w:pPr>
+        <w:rPr>
+          <w:lang w:val="en-US"/>
+        </w:rPr>
+      </w:pPr>
+      <w:r>
+        <w:rPr>
+          <w:lang w:val="en-US"/>
+        </w:rPr>
+        <w:t xml:space="preserve">Might </w:t>
+      </w:r>
+      <w:r>
+        <w:rPr>
+          <w:lang w:val="en-US"/>
+        </w:rPr>
+        <w:t>use bloom and chromatic aberration to create some neat transitions</w:t>
+      </w:r>
+    </w:p>
+    <w:p>
+      <w:pPr>
+        <w:rPr>
+          <w:lang w:val="en-US"/>
+        </w:rPr>
+      </w:pPr>
+      <w:hyperlink r:id="rId10" w:history="1">
+        <w:r>
+          <w:rPr>
+            <w:rStyle w:val="Hyperlnk"/>
+            <w:lang w:val="en-US"/>
+          </w:rPr>
+          <w:t>https://www.freevector.com/chess-icons-20806#</w:t>
+        </w:r>
+      </w:hyperlink>
+      <w:r>
+        <w:rPr>
+          <w:lang w:val="en-US"/>
+        </w:rPr>
+        <w:t xml:space="preserve"> is</w:t>
+      </w:r>
+      <w:r>
+        <w:rPr>
+          <w:lang w:val="en-US"/>
+        </w:rPr>
+        <w:t xml:space="preserve"> free to use </w:t>
+      </w:r>
+      <w:r>
+        <w:rPr>
+          <w:lang w:val="en-US"/>
+        </w:rPr>
+        <w:t>if</w:t>
+      </w:r>
+      <w:r>
+        <w:rPr>
+          <w:lang w:val="en-US"/>
+        </w:rPr>
+        <w:t xml:space="preserve"> I give credit in the form of a link to the main site</w:t>
+      </w:r>
+    </w:p>
+    <w:p>
+      <w:pPr>
+        <w:rPr>
+          <w:lang w:val="en-US"/>
+        </w:rPr>
+      </w:pPr>
+    </w:p>
+    <w:p>
+      <w:pPr>
+        <w:rPr>
+          <w:lang w:val="en-US"/>
+        </w:rPr>
+      </w:pPr>
+      <w:r>
+        <w:rPr>
+          <w:lang w:val="en-US"/>
+        </w:rPr>
+        <w:t>11/01 2020</w:t>
+      </w:r>
+    </w:p>
+    <w:p>
+      <w:pPr>
+        <w:rPr>
+          <w:lang w:val="en-US"/>
+        </w:rPr>
+      </w:pPr>
+      <w:r>
+        <w:rPr>
+          <w:lang w:val="en-US"/>
+        </w:rPr>
+        <w:t>The graphics from freevector.com ended up being problematic due to their non-square aspect ratio.</w:t>
+      </w:r>
+      <w:r>
+        <w:rPr>
+          <w:lang w:val="en-US"/>
+        </w:rPr>
+        <w:t xml:space="preserve"> The current plan is to modify some of the graphics from </w:t>
+      </w:r>
+      <w:hyperlink r:id="rId11" w:history="1">
+        <w:r>
+          <w:rPr>
+            <w:rStyle w:val="Hyperlnk"/>
+            <w:lang w:val="en-US"/>
+          </w:rPr>
+          <w:t>https://commons.wikimedia.org/wiki/Category:SVG_chess_pieces</w:t>
+        </w:r>
+      </w:hyperlink>
+    </w:p>
+    <w:p>
+      <w:pPr>
+        <w:rPr>
+          <w:lang w:val="en-US"/>
+        </w:rPr>
+      </w:pPr>
+      <w:r>
+        <w:rPr>
+          <w:lang w:val="en-US"/>
+        </w:rPr>
+        <w:lastRenderedPageBreak/>
+        <w:t>Pre-logs, I implemented a funky effect. When a piece is captured, it flies off to the side using Unity’s physics engine</w:t>
+      </w:r>
+      <w:r>
+        <w:rPr>
+          <w:lang w:val="en-US"/>
+        </w:rPr>
+        <w:t xml:space="preserve">. </w:t>
+      </w:r>
+      <w:r>
+        <w:rPr>
+          <w:lang w:val="en-US"/>
+        </w:rPr>
+        <w:t xml:space="preserve">When it hits the edge of the </w:t>
+      </w:r>
+      <w:proofErr w:type="gramStart"/>
+      <w:r>
+        <w:rPr>
+          <w:lang w:val="en-US"/>
+        </w:rPr>
+        <w:t>screen</w:t>
+      </w:r>
+      <w:proofErr w:type="gramEnd"/>
+      <w:r>
+        <w:rPr>
+          <w:lang w:val="en-US"/>
+        </w:rPr>
+        <w:t xml:space="preserve"> I want it to bounce and stay within the visible game’s borders. The presence of a camera is not very important since </w:t>
+      </w:r>
+      <w:r>
+        <w:rPr>
+          <w:lang w:val="en-US"/>
+        </w:rPr>
+        <w:t>it never moves, but it is used to dynamically change the view depending on the user’s monitor</w:t>
+      </w:r>
+      <w:r>
+        <w:rPr>
+          <w:lang w:val="en-US"/>
+        </w:rPr>
+        <w:t xml:space="preserve"> aspect ratio. I am currently writing a script that controls four colliders to </w:t>
+      </w:r>
+      <w:r>
+        <w:rPr>
+          <w:lang w:val="en-US"/>
+        </w:rPr>
+        <w:t>automatically move to the edges of the camera.</w:t>
+      </w:r>
+      <w:r>
+        <w:rPr>
+          <w:lang w:val="en-US"/>
+        </w:rPr>
         <w:t xml:space="preserve"> </w:t>
       </w:r>
-      <w:proofErr w:type="spellStart"/>
-      <w:r>
-        <w:t>postprocessing</w:t>
-      </w:r>
-      <w:proofErr w:type="spellEnd"/>
-    </w:p>
-    <w:p>
-      <w:proofErr w:type="spellStart"/>
-      <w:r>
-        <w:t>Adding</w:t>
-      </w:r>
-      <w:proofErr w:type="spellEnd"/>
-      <w:r>
-        <w:t xml:space="preserve"> a </w:t>
-      </w:r>
-      <w:proofErr w:type="spellStart"/>
-      <w:r>
-        <w:t>vignette</w:t>
-      </w:r>
-      <w:proofErr w:type="spellEnd"/>
-      <w:r>
-        <w:t xml:space="preserve"> </w:t>
-      </w:r>
-      <w:proofErr w:type="spellStart"/>
-      <w:r>
-        <w:t>effect</w:t>
-      </w:r>
-      <w:proofErr w:type="spellEnd"/>
-      <w:r>
-        <w:t xml:space="preserve"> </w:t>
-      </w:r>
-      <w:proofErr w:type="spellStart"/>
-      <w:r>
-        <w:t>does</w:t>
-      </w:r>
-      <w:proofErr w:type="spellEnd"/>
-      <w:r>
-        <w:t xml:space="preserve"> a </w:t>
-      </w:r>
-      <w:proofErr w:type="spellStart"/>
-      <w:r>
-        <w:t>lot</w:t>
-      </w:r>
-      <w:proofErr w:type="spellEnd"/>
-    </w:p>
-    <w:p>
-      <w:pPr>
-        <w:rPr>
-          <w:lang w:val="en-US"/>
-        </w:rPr>
-      </w:pPr>
-      <w:proofErr w:type="spellStart"/>
-      <w:r>
-        <w:t>Might</w:t>
-      </w:r>
-      <w:proofErr w:type="spellEnd"/>
-      <w:r>
-        <w:t xml:space="preserve"> </w:t>
-      </w:r>
-      <w:proofErr w:type="spellStart"/>
-      <w:r>
-        <w:t>use</w:t>
-      </w:r>
-      <w:proofErr w:type="spellEnd"/>
-      <w:r>
-        <w:t xml:space="preserve"> </w:t>
-      </w:r>
-      <w:proofErr w:type="spellStart"/>
-      <w:r>
-        <w:t>bloom</w:t>
-      </w:r>
-      <w:proofErr w:type="spellEnd"/>
-      <w:r>
-        <w:t xml:space="preserve"> and </w:t>
-      </w:r>
-      <w:proofErr w:type="spellStart"/>
-      <w:r>
-        <w:t>chromatic</w:t>
-      </w:r>
-      <w:proofErr w:type="spellEnd"/>
-      <w:r>
-        <w:t xml:space="preserve"> aberration to </w:t>
-      </w:r>
-      <w:proofErr w:type="spellStart"/>
-      <w:r>
-        <w:t>create</w:t>
-      </w:r>
-      <w:proofErr w:type="spellEnd"/>
-      <w:r>
-        <w:t xml:space="preserve"> </w:t>
-      </w:r>
-      <w:proofErr w:type="spellStart"/>
-      <w:r>
-        <w:t>some</w:t>
-      </w:r>
-      <w:proofErr w:type="spellEnd"/>
-      <w:r>
-        <w:t xml:space="preserve"> </w:t>
-      </w:r>
-      <w:proofErr w:type="spellStart"/>
-      <w:r>
-        <w:t>neat</w:t>
-      </w:r>
-      <w:proofErr w:type="spellEnd"/>
-      <w:r>
-        <w:t xml:space="preserve"> </w:t>
-      </w:r>
-      <w:proofErr w:type="spellStart"/>
-      <w:r>
-        <w:t>transitions</w:t>
+    </w:p>
+    <w:p>
+      <w:pPr>
+        <w:rPr>
+          <w:lang w:val="en-US"/>
+        </w:rPr>
+      </w:pPr>
+      <w:r>
+        <w:rPr>
+          <w:lang w:val="en-US"/>
+        </w:rPr>
+        <w:t>13/01 2020</w:t>
+      </w:r>
+    </w:p>
+    <w:p>
+      <w:pPr>
+        <w:rPr>
+          <w:lang w:val="en-US"/>
+        </w:rPr>
+      </w:pPr>
+      <w:r>
+        <w:rPr>
+          <w:lang w:val="en-US"/>
+        </w:rPr>
+        <w:t xml:space="preserve">The sprites from Wikimedia commons have been modified and implemented. I didn’t like the look of the black </w:t>
+      </w:r>
+      <w:proofErr w:type="gramStart"/>
+      <w:r>
+        <w:rPr>
+          <w:lang w:val="en-US"/>
+        </w:rPr>
+        <w:t>pieces</w:t>
+      </w:r>
+      <w:proofErr w:type="gramEnd"/>
+      <w:r>
+        <w:rPr>
+          <w:lang w:val="en-US"/>
+        </w:rPr>
+        <w:t xml:space="preserve"> so I duplicated the white ones and inverted them.</w:t>
       </w:r>
       <w:bookmarkStart w:id="0" w:name="_GoBack"/>
       <w:bookmarkEnd w:id="0"/>
-      <w:proofErr w:type="spellEnd"/>
     </w:p>
     <w:sectPr>
       <w:pgSz w:w="11906" w:h="16838"/>
@@ -1442,6 +1529,21 @@
 </file>
 
 <file path=customXml/item1.xml><?xml version="1.0" encoding="utf-8"?>
+<?mso-contentType ?>
+<FormTemplates xmlns="http://schemas.microsoft.com/sharepoint/v3/contenttype/forms">
+  <Display>DocumentLibraryForm</Display>
+  <Edit>DocumentLibraryForm</Edit>
+  <New>DocumentLibraryForm</New>
+</FormTemplates>
+</file>
+
+<file path=customXml/item2.xml><?xml version="1.0" encoding="utf-8"?>
+<p:properties xmlns:p="http://schemas.microsoft.com/office/2006/metadata/properties" xmlns:xsi="http://www.w3.org/2001/XMLSchema-instance" xmlns:pc="http://schemas.microsoft.com/office/infopath/2007/PartnerControls">
+  <documentManagement/>
+</p:properties>
+</file>
+
+<file path=customXml/item3.xml><?xml version="1.0" encoding="utf-8"?>
 <ct:contentTypeSchema xmlns:ct="http://schemas.microsoft.com/office/2006/metadata/contentType" xmlns:ma="http://schemas.microsoft.com/office/2006/metadata/properties/metaAttributes" ct:_="" ma:_="" ma:contentTypeName="dokument" ma:contentTypeID="0x010100E9D11E2EA7731D4FA9E0C3A752380F5B" ma:contentTypeVersion="7" ma:contentTypeDescription="Skapa ett nytt dokument." ma:contentTypeScope="" ma:versionID="3b33a927f4b68883b00120703d3dee1e">
   <xsd:schema xmlns:xsd="http://www.w3.org/2001/XMLSchema" xmlns:xs="http://www.w3.org/2001/XMLSchema" xmlns:p="http://schemas.microsoft.com/office/2006/metadata/properties" xmlns:ns3="3e0da638-a8d2-44d4-9f79-4294d2c54ec3" targetNamespace="http://schemas.microsoft.com/office/2006/metadata/properties" ma:root="true" ma:fieldsID="05418ccd205c0b2cfc2f9b4c6aa66ddd" ns3:_="">
     <xsd:import namespace="3e0da638-a8d2-44d4-9f79-4294d2c54ec3"/>
@@ -1605,22 +1707,24 @@
 </ct:contentTypeSchema>
 </file>
 
-<file path=customXml/item2.xml><?xml version="1.0" encoding="utf-8"?>
-<?mso-contentType ?>
-<FormTemplates xmlns="http://schemas.microsoft.com/sharepoint/v3/contenttype/forms">
-  <Display>DocumentLibraryForm</Display>
-  <Edit>DocumentLibraryForm</Edit>
-  <New>DocumentLibraryForm</New>
-</FormTemplates>
+<file path=customXml/itemProps1.xml><?xml version="1.0" encoding="utf-8"?>
+<ds:datastoreItem xmlns:ds="http://schemas.openxmlformats.org/officeDocument/2006/customXml" ds:itemID="{EE5175B3-C8AD-4349-B05A-83184C534D3C}">
+  <ds:schemaRefs>
+    <ds:schemaRef ds:uri="http://schemas.microsoft.com/sharepoint/v3/contenttype/forms"/>
+  </ds:schemaRefs>
+</ds:datastoreItem>
 </file>
 
-<file path=customXml/item3.xml><?xml version="1.0" encoding="utf-8"?>
-<p:properties xmlns:p="http://schemas.microsoft.com/office/2006/metadata/properties" xmlns:xsi="http://www.w3.org/2001/XMLSchema-instance" xmlns:pc="http://schemas.microsoft.com/office/infopath/2007/PartnerControls">
-  <documentManagement/>
-</p:properties>
+<file path=customXml/itemProps2.xml><?xml version="1.0" encoding="utf-8"?>
+<ds:datastoreItem xmlns:ds="http://schemas.openxmlformats.org/officeDocument/2006/customXml" ds:itemID="{6F765F7A-27D2-4D28-AD0D-39F5D3855E83}">
+  <ds:schemaRefs>
+    <ds:schemaRef ds:uri="http://schemas.microsoft.com/office/2006/metadata/properties"/>
+    <ds:schemaRef ds:uri="http://schemas.microsoft.com/office/infopath/2007/PartnerControls"/>
+  </ds:schemaRefs>
+</ds:datastoreItem>
 </file>
 
-<file path=customXml/itemProps1.xml><?xml version="1.0" encoding="utf-8"?>
+<file path=customXml/itemProps3.xml><?xml version="1.0" encoding="utf-8"?>
 <ds:datastoreItem xmlns:ds="http://schemas.openxmlformats.org/officeDocument/2006/customXml" ds:itemID="{22EBB0E7-9003-4025-B150-2FA50C057045}">
   <ds:schemaRefs>
     <ds:schemaRef ds:uri="http://schemas.microsoft.com/office/2006/metadata/contentType"/>
@@ -1636,21 +1740,4 @@
     <ds:schemaRef ds:uri="http://schemas.microsoft.com/internal/obd"/>
   </ds:schemaRefs>
 </ds:datastoreItem>
-</file>
-
-<file path=customXml/itemProps2.xml><?xml version="1.0" encoding="utf-8"?>
-<ds:datastoreItem xmlns:ds="http://schemas.openxmlformats.org/officeDocument/2006/customXml" ds:itemID="{EE5175B3-C8AD-4349-B05A-83184C534D3C}">
-  <ds:schemaRefs>
-    <ds:schemaRef ds:uri="http://schemas.microsoft.com/sharepoint/v3/contenttype/forms"/>
-  </ds:schemaRefs>
-</ds:datastoreItem>
-</file>
-
-<file path=customXml/itemProps3.xml><?xml version="1.0" encoding="utf-8"?>
-<ds:datastoreItem xmlns:ds="http://schemas.openxmlformats.org/officeDocument/2006/customXml" ds:itemID="{6F765F7A-27D2-4D28-AD0D-39F5D3855E83}">
-  <ds:schemaRefs>
-    <ds:schemaRef ds:uri="http://schemas.microsoft.com/office/2006/metadata/properties"/>
-    <ds:schemaRef ds:uri="http://schemas.microsoft.com/office/infopath/2007/PartnerControls"/>
-  </ds:schemaRefs>
-</ds:datastoreItem>
 </file>
</xml_diff>